<commit_message>
Modification légère des tableaux dans Word.
</commit_message>
<xml_diff>
--- a/facture_test_integre/Formulaire test intégré.docx
+++ b/facture_test_integre/Formulaire test intégré.docx
@@ -335,15 +335,17 @@
     <w:tbl>
       <w:tblPr>
         <w:tblStyle w:val="Grilledutableau"/>
-        <w:tblW w:w="8784" w:type="dxa"/>
+        <w:tblW w:w="11483" w:type="dxa"/>
+        <w:tblInd w:w="-1423" w:type="dxa"/>
+        <w:tblLayout w:type="fixed"/>
         <w:tblLook w:val="04A0" w:firstRow="1" w:lastRow="0" w:firstColumn="1" w:lastColumn="0" w:noHBand="0" w:noVBand="1"/>
       </w:tblPr>
       <w:tblGrid>
-        <w:gridCol w:w="825"/>
-        <w:gridCol w:w="6322"/>
-        <w:gridCol w:w="1092"/>
-        <w:gridCol w:w="1436"/>
-        <w:gridCol w:w="1466"/>
+        <w:gridCol w:w="851"/>
+        <w:gridCol w:w="6521"/>
+        <w:gridCol w:w="1701"/>
+        <w:gridCol w:w="992"/>
+        <w:gridCol w:w="1418"/>
       </w:tblGrid>
       <w:tr>
         <w:trPr>
@@ -351,7 +353,7 @@
         </w:trPr>
         <w:tc>
           <w:tcPr>
-            <w:tcW w:w="711" w:type="dxa"/>
+            <w:tcW w:w="851" w:type="dxa"/>
           </w:tcPr>
           <w:p>
             <w:pPr>
@@ -372,7 +374,7 @@
         </w:tc>
         <w:tc>
           <w:tcPr>
-            <w:tcW w:w="4559" w:type="dxa"/>
+            <w:tcW w:w="6521" w:type="dxa"/>
           </w:tcPr>
           <w:p>
             <w:pPr>
@@ -393,7 +395,7 @@
         </w:tc>
         <w:tc>
           <w:tcPr>
-            <w:tcW w:w="926" w:type="dxa"/>
+            <w:tcW w:w="1701" w:type="dxa"/>
           </w:tcPr>
           <w:p>
             <w:pPr>
@@ -414,7 +416,7 @@
         </w:tc>
         <w:tc>
           <w:tcPr>
-            <w:tcW w:w="1205" w:type="dxa"/>
+            <w:tcW w:w="992" w:type="dxa"/>
           </w:tcPr>
           <w:p>
             <w:pPr>
@@ -435,22 +437,22 @@
         </w:tc>
         <w:tc>
           <w:tcPr>
-            <w:tcW w:w="1383" w:type="dxa"/>
-          </w:tcPr>
-          <w:p>
-            <w:pPr>
-              <w:jc w:val="center"/>
-              <w:rPr>
-                <w:b/>
-                <w:bCs/>
-              </w:rPr>
-            </w:pPr>
-            <w:r>
-              <w:rPr>
-                <w:b/>
-                <w:bCs/>
-              </w:rPr>
-              <w:t>Commentaire</w:t>
+            <w:tcW w:w="1418" w:type="dxa"/>
+          </w:tcPr>
+          <w:p>
+            <w:pPr>
+              <w:jc w:val="center"/>
+              <w:rPr>
+                <w:b/>
+                <w:bCs/>
+              </w:rPr>
+            </w:pPr>
+            <w:r>
+              <w:rPr>
+                <w:b/>
+                <w:bCs/>
+              </w:rPr>
+              <w:t>Commentaires</w:t>
             </w:r>
           </w:p>
         </w:tc>
@@ -461,7 +463,7 @@
         </w:trPr>
         <w:tc>
           <w:tcPr>
-            <w:tcW w:w="711" w:type="dxa"/>
+            <w:tcW w:w="851" w:type="dxa"/>
           </w:tcPr>
           <w:p>
             <w:pPr>
@@ -482,17 +484,22 @@
         </w:tc>
         <w:tc>
           <w:tcPr>
-            <w:tcW w:w="4559" w:type="dxa"/>
-          </w:tcPr>
-          <w:p>
-            <w:r>
-              <w:t>Changer la ligne 10 du fichier principal.java pour «</w:t>
+            <w:tcW w:w="6521" w:type="dxa"/>
+          </w:tcPr>
+          <w:p>
+            <w:r>
+              <w:t>Changer la ligne 10 du fichier principal.java pour</w:t>
+            </w:r>
+            <w:proofErr w:type="gramStart"/>
+            <w:r>
+              <w:t xml:space="preserve"> «</w:t>
             </w:r>
             <w:proofErr w:type="spellStart"/>
             <w:r>
               <w:t>LireFichier</w:t>
             </w:r>
             <w:proofErr w:type="spellEnd"/>
+            <w:proofErr w:type="gramEnd"/>
             <w:r>
               <w:t xml:space="preserve"> fichier = new LireFichier("</w:t>
             </w:r>
@@ -509,31 +516,31 @@
         </w:tc>
         <w:tc>
           <w:tcPr>
-            <w:tcW w:w="926" w:type="dxa"/>
-          </w:tcPr>
-          <w:p>
-            <w:pPr>
-              <w:jc w:val="center"/>
-            </w:pPr>
-          </w:p>
-        </w:tc>
-        <w:tc>
-          <w:tcPr>
-            <w:tcW w:w="1205" w:type="dxa"/>
-          </w:tcPr>
-          <w:p>
-            <w:pPr>
-              <w:jc w:val="center"/>
-              <w:rPr>
-                <w:b/>
-                <w:bCs/>
-              </w:rPr>
-            </w:pPr>
-          </w:p>
-        </w:tc>
-        <w:tc>
-          <w:tcPr>
-            <w:tcW w:w="1383" w:type="dxa"/>
+            <w:tcW w:w="1701" w:type="dxa"/>
+          </w:tcPr>
+          <w:p>
+            <w:pPr>
+              <w:jc w:val="center"/>
+            </w:pPr>
+          </w:p>
+        </w:tc>
+        <w:tc>
+          <w:tcPr>
+            <w:tcW w:w="992" w:type="dxa"/>
+          </w:tcPr>
+          <w:p>
+            <w:pPr>
+              <w:jc w:val="center"/>
+              <w:rPr>
+                <w:b/>
+                <w:bCs/>
+              </w:rPr>
+            </w:pPr>
+          </w:p>
+        </w:tc>
+        <w:tc>
+          <w:tcPr>
+            <w:tcW w:w="1418" w:type="dxa"/>
           </w:tcPr>
           <w:p>
             <w:pPr>
@@ -552,7 +559,7 @@
         </w:trPr>
         <w:tc>
           <w:tcPr>
-            <w:tcW w:w="711" w:type="dxa"/>
+            <w:tcW w:w="851" w:type="dxa"/>
           </w:tcPr>
           <w:p>
             <w:pPr>
@@ -573,7 +580,7 @@
         </w:tc>
         <w:tc>
           <w:tcPr>
-            <w:tcW w:w="4559" w:type="dxa"/>
+            <w:tcW w:w="6521" w:type="dxa"/>
           </w:tcPr>
           <w:p>
             <w:pPr>
@@ -586,17 +593,25 @@
         </w:tc>
         <w:tc>
           <w:tcPr>
-            <w:tcW w:w="926" w:type="dxa"/>
-          </w:tcPr>
-          <w:p>
-            <w:r>
-              <w:t>Le fichier ne respecte pas le format demandé ! (ligne: 2)</w:t>
-            </w:r>
-          </w:p>
-        </w:tc>
-        <w:tc>
-          <w:tcPr>
-            <w:tcW w:w="1205" w:type="dxa"/>
+            <w:tcW w:w="1701" w:type="dxa"/>
+          </w:tcPr>
+          <w:p>
+            <w:r>
+              <w:t>Le fichier ne respecte pas le format demandé ! (</w:t>
+            </w:r>
+            <w:proofErr w:type="gramStart"/>
+            <w:r>
+              <w:t>ligne</w:t>
+            </w:r>
+            <w:proofErr w:type="gramEnd"/>
+            <w:r>
+              <w:t>: 2)</w:t>
+            </w:r>
+          </w:p>
+        </w:tc>
+        <w:tc>
+          <w:tcPr>
+            <w:tcW w:w="992" w:type="dxa"/>
           </w:tcPr>
           <w:p>
             <w:pPr>
@@ -609,9 +624,12 @@
         </w:tc>
         <w:tc>
           <w:tcPr>
-            <w:tcW w:w="1383" w:type="dxa"/>
-          </w:tcPr>
-          <w:p>
+            <w:tcW w:w="1418" w:type="dxa"/>
+          </w:tcPr>
+          <w:p>
+            <w:pPr>
+              <w:jc w:val="center"/>
+            </w:pPr>
             <w:r>
               <w:t>Le programme a su relever l’erreur.</w:t>
             </w:r>
@@ -619,6 +637,24 @@
         </w:tc>
       </w:tr>
     </w:tbl>
+    <w:p>
+      <w:pPr>
+        <w:jc w:val="center"/>
+        <w:rPr>
+          <w:b/>
+          <w:bCs/>
+        </w:rPr>
+      </w:pPr>
+    </w:p>
+    <w:p>
+      <w:pPr>
+        <w:jc w:val="center"/>
+        <w:rPr>
+          <w:b/>
+          <w:bCs/>
+        </w:rPr>
+      </w:pPr>
+    </w:p>
     <w:p>
       <w:pPr>
         <w:jc w:val="center"/>
@@ -966,342 +1002,324 @@
       </w:tr>
     </w:tbl>
     <w:p/>
+    <w:tbl>
+      <w:tblPr>
+        <w:tblStyle w:val="Grilledutableau"/>
+        <w:tblW w:w="11483" w:type="dxa"/>
+        <w:tblInd w:w="-1423" w:type="dxa"/>
+        <w:tblLayout w:type="fixed"/>
+        <w:tblLook w:val="04A0" w:firstRow="1" w:lastRow="0" w:firstColumn="1" w:lastColumn="0" w:noHBand="0" w:noVBand="1"/>
+      </w:tblPr>
+      <w:tblGrid>
+        <w:gridCol w:w="851"/>
+        <w:gridCol w:w="6521"/>
+        <w:gridCol w:w="1701"/>
+        <w:gridCol w:w="992"/>
+        <w:gridCol w:w="1418"/>
+      </w:tblGrid>
+      <w:tr>
+        <w:trPr>
+          <w:trHeight w:val="765"/>
+        </w:trPr>
+        <w:tc>
+          <w:tcPr>
+            <w:tcW w:w="851" w:type="dxa"/>
+          </w:tcPr>
+          <w:p>
+            <w:pPr>
+              <w:jc w:val="center"/>
+              <w:rPr>
+                <w:b/>
+                <w:bCs/>
+              </w:rPr>
+            </w:pPr>
+            <w:r>
+              <w:rPr>
+                <w:b/>
+                <w:bCs/>
+              </w:rPr>
+              <w:t>Étapes</w:t>
+            </w:r>
+          </w:p>
+        </w:tc>
+        <w:tc>
+          <w:tcPr>
+            <w:tcW w:w="6521" w:type="dxa"/>
+          </w:tcPr>
+          <w:p>
+            <w:pPr>
+              <w:jc w:val="center"/>
+              <w:rPr>
+                <w:b/>
+                <w:bCs/>
+              </w:rPr>
+            </w:pPr>
+            <w:r>
+              <w:rPr>
+                <w:b/>
+                <w:bCs/>
+              </w:rPr>
+              <w:t>Actions</w:t>
+            </w:r>
+          </w:p>
+        </w:tc>
+        <w:tc>
+          <w:tcPr>
+            <w:tcW w:w="1701" w:type="dxa"/>
+          </w:tcPr>
+          <w:p>
+            <w:pPr>
+              <w:jc w:val="center"/>
+              <w:rPr>
+                <w:b/>
+                <w:bCs/>
+              </w:rPr>
+            </w:pPr>
+            <w:r>
+              <w:rPr>
+                <w:b/>
+                <w:bCs/>
+              </w:rPr>
+              <w:t>Réponses attendue</w:t>
+            </w:r>
+          </w:p>
+        </w:tc>
+        <w:tc>
+          <w:tcPr>
+            <w:tcW w:w="992" w:type="dxa"/>
+          </w:tcPr>
+          <w:p>
+            <w:pPr>
+              <w:jc w:val="center"/>
+              <w:rPr>
+                <w:b/>
+                <w:bCs/>
+              </w:rPr>
+            </w:pPr>
+            <w:r>
+              <w:rPr>
+                <w:b/>
+                <w:bCs/>
+              </w:rPr>
+              <w:t>Succès/Échec</w:t>
+            </w:r>
+          </w:p>
+        </w:tc>
+        <w:tc>
+          <w:tcPr>
+            <w:tcW w:w="1418" w:type="dxa"/>
+          </w:tcPr>
+          <w:p>
+            <w:pPr>
+              <w:jc w:val="center"/>
+              <w:rPr>
+                <w:b/>
+                <w:bCs/>
+              </w:rPr>
+            </w:pPr>
+            <w:r>
+              <w:rPr>
+                <w:b/>
+                <w:bCs/>
+              </w:rPr>
+              <w:t>Commentaires</w:t>
+            </w:r>
+          </w:p>
+        </w:tc>
+      </w:tr>
+      <w:tr>
+        <w:trPr>
+          <w:trHeight w:val="1135"/>
+        </w:trPr>
+        <w:tc>
+          <w:tcPr>
+            <w:tcW w:w="851" w:type="dxa"/>
+          </w:tcPr>
+          <w:p>
+            <w:pPr>
+              <w:jc w:val="center"/>
+              <w:rPr>
+                <w:b/>
+                <w:bCs/>
+              </w:rPr>
+            </w:pPr>
+            <w:r>
+              <w:rPr>
+                <w:b/>
+                <w:bCs/>
+              </w:rPr>
+              <w:t>1</w:t>
+            </w:r>
+          </w:p>
+        </w:tc>
+        <w:tc>
+          <w:tcPr>
+            <w:tcW w:w="6521" w:type="dxa"/>
+          </w:tcPr>
+          <w:p>
+            <w:r>
+              <w:t>Changer la ligne 10 du fichier principal.java pour</w:t>
+            </w:r>
+            <w:proofErr w:type="gramStart"/>
+            <w:r>
+              <w:t xml:space="preserve"> «</w:t>
+            </w:r>
+            <w:proofErr w:type="spellStart"/>
+            <w:r>
+              <w:t>LireFichier</w:t>
+            </w:r>
+            <w:proofErr w:type="spellEnd"/>
+            <w:proofErr w:type="gramEnd"/>
+            <w:r>
+              <w:t xml:space="preserve"> fichier = new LireFichier("</w:t>
+            </w:r>
+            <w:r>
+              <w:t>facture_test_integre</w:t>
+            </w:r>
+            <w:r>
+              <w:t>\\Bergeron_Test_integre_</w:t>
+            </w:r>
+            <w:r>
+              <w:t>2</w:t>
+            </w:r>
+            <w:r>
+              <w:t>.txt"); »</w:t>
+            </w:r>
+            <w:r>
+              <w:t>.</w:t>
+            </w:r>
+          </w:p>
+        </w:tc>
+        <w:tc>
+          <w:tcPr>
+            <w:tcW w:w="1701" w:type="dxa"/>
+          </w:tcPr>
+          <w:p>
+            <w:pPr>
+              <w:jc w:val="center"/>
+            </w:pPr>
+          </w:p>
+        </w:tc>
+        <w:tc>
+          <w:tcPr>
+            <w:tcW w:w="992" w:type="dxa"/>
+          </w:tcPr>
+          <w:p>
+            <w:pPr>
+              <w:jc w:val="center"/>
+              <w:rPr>
+                <w:b/>
+                <w:bCs/>
+              </w:rPr>
+            </w:pPr>
+          </w:p>
+        </w:tc>
+        <w:tc>
+          <w:tcPr>
+            <w:tcW w:w="1418" w:type="dxa"/>
+          </w:tcPr>
+          <w:p>
+            <w:pPr>
+              <w:jc w:val="center"/>
+              <w:rPr>
+                <w:b/>
+                <w:bCs/>
+              </w:rPr>
+            </w:pPr>
+          </w:p>
+        </w:tc>
+      </w:tr>
+      <w:tr>
+        <w:trPr>
+          <w:trHeight w:val="1135"/>
+        </w:trPr>
+        <w:tc>
+          <w:tcPr>
+            <w:tcW w:w="851" w:type="dxa"/>
+          </w:tcPr>
+          <w:p>
+            <w:pPr>
+              <w:jc w:val="center"/>
+              <w:rPr>
+                <w:b/>
+                <w:bCs/>
+              </w:rPr>
+            </w:pPr>
+            <w:r>
+              <w:rPr>
+                <w:b/>
+                <w:bCs/>
+              </w:rPr>
+              <w:t>2</w:t>
+            </w:r>
+          </w:p>
+        </w:tc>
+        <w:tc>
+          <w:tcPr>
+            <w:tcW w:w="6521" w:type="dxa"/>
+          </w:tcPr>
+          <w:p>
+            <w:pPr>
+              <w:jc w:val="center"/>
+            </w:pPr>
+            <w:r>
+              <w:t>Partir le programme.</w:t>
+            </w:r>
+          </w:p>
+        </w:tc>
+        <w:tc>
+          <w:tcPr>
+            <w:tcW w:w="1701" w:type="dxa"/>
+          </w:tcPr>
+          <w:p>
+            <w:r>
+              <w:t>Erreur lors de la lecture de la quanti</w:t>
+            </w:r>
+            <w:r>
+              <w:t>té</w:t>
+            </w:r>
+            <w:r>
+              <w:t xml:space="preserve"> d'une commande.</w:t>
+            </w:r>
+          </w:p>
+        </w:tc>
+        <w:tc>
+          <w:tcPr>
+            <w:tcW w:w="992" w:type="dxa"/>
+          </w:tcPr>
+          <w:p>
+            <w:pPr>
+              <w:jc w:val="center"/>
+            </w:pPr>
+            <w:r>
+              <w:t>Succès</w:t>
+            </w:r>
+          </w:p>
+        </w:tc>
+        <w:tc>
+          <w:tcPr>
+            <w:tcW w:w="1418" w:type="dxa"/>
+          </w:tcPr>
+          <w:p>
+            <w:pPr>
+              <w:jc w:val="center"/>
+            </w:pPr>
+            <w:r>
+              <w:t>Le programme a su relever l’erreur.</w:t>
+            </w:r>
+          </w:p>
+        </w:tc>
+      </w:tr>
+    </w:tbl>
     <w:p>
       <w:pPr>
-        <w:jc w:val="center"/>
         <w:rPr>
           <w:b/>
           <w:bCs/>
         </w:rPr>
       </w:pPr>
-    </w:p>
-    <w:tbl>
-      <w:tblPr>
-        <w:tblStyle w:val="Grilledutableau"/>
-        <w:tblW w:w="8784" w:type="dxa"/>
-        <w:tblLook w:val="04A0" w:firstRow="1" w:lastRow="0" w:firstColumn="1" w:lastColumn="0" w:noHBand="0" w:noVBand="1"/>
-      </w:tblPr>
-      <w:tblGrid>
-        <w:gridCol w:w="825"/>
-        <w:gridCol w:w="6322"/>
-        <w:gridCol w:w="1279"/>
-        <w:gridCol w:w="1436"/>
-        <w:gridCol w:w="1466"/>
-      </w:tblGrid>
-      <w:tr>
-        <w:trPr>
-          <w:trHeight w:val="737"/>
-        </w:trPr>
-        <w:tc>
-          <w:tcPr>
-            <w:tcW w:w="699" w:type="dxa"/>
-          </w:tcPr>
-          <w:p>
-            <w:pPr>
-              <w:jc w:val="center"/>
-              <w:rPr>
-                <w:b/>
-                <w:bCs/>
-              </w:rPr>
-            </w:pPr>
-            <w:r>
-              <w:rPr>
-                <w:b/>
-                <w:bCs/>
-              </w:rPr>
-              <w:t>Étapes</w:t>
-            </w:r>
-          </w:p>
-        </w:tc>
-        <w:tc>
-          <w:tcPr>
-            <w:tcW w:w="4474" w:type="dxa"/>
-          </w:tcPr>
-          <w:p>
-            <w:pPr>
-              <w:jc w:val="center"/>
-              <w:rPr>
-                <w:b/>
-                <w:bCs/>
-              </w:rPr>
-            </w:pPr>
-            <w:r>
-              <w:rPr>
-                <w:b/>
-                <w:bCs/>
-              </w:rPr>
-              <w:t>Actions</w:t>
-            </w:r>
-          </w:p>
-        </w:tc>
-        <w:tc>
-          <w:tcPr>
-            <w:tcW w:w="1061" w:type="dxa"/>
-          </w:tcPr>
-          <w:p>
-            <w:pPr>
-              <w:jc w:val="center"/>
-              <w:rPr>
-                <w:b/>
-                <w:bCs/>
-              </w:rPr>
-            </w:pPr>
-            <w:r>
-              <w:rPr>
-                <w:b/>
-                <w:bCs/>
-              </w:rPr>
-              <w:t>Réponses attendue</w:t>
-            </w:r>
-          </w:p>
-        </w:tc>
-        <w:tc>
-          <w:tcPr>
-            <w:tcW w:w="1186" w:type="dxa"/>
-          </w:tcPr>
-          <w:p>
-            <w:pPr>
-              <w:jc w:val="center"/>
-              <w:rPr>
-                <w:b/>
-                <w:bCs/>
-              </w:rPr>
-            </w:pPr>
-            <w:r>
-              <w:rPr>
-                <w:b/>
-                <w:bCs/>
-              </w:rPr>
-              <w:t>Succès/Échec</w:t>
-            </w:r>
-          </w:p>
-        </w:tc>
-        <w:tc>
-          <w:tcPr>
-            <w:tcW w:w="1364" w:type="dxa"/>
-          </w:tcPr>
-          <w:p>
-            <w:pPr>
-              <w:jc w:val="center"/>
-              <w:rPr>
-                <w:b/>
-                <w:bCs/>
-              </w:rPr>
-            </w:pPr>
-            <w:r>
-              <w:rPr>
-                <w:b/>
-                <w:bCs/>
-              </w:rPr>
-              <w:t>Commentaire</w:t>
-            </w:r>
-          </w:p>
-        </w:tc>
-      </w:tr>
-      <w:tr>
-        <w:trPr>
-          <w:trHeight w:val="1092"/>
-        </w:trPr>
-        <w:tc>
-          <w:tcPr>
-            <w:tcW w:w="699" w:type="dxa"/>
-          </w:tcPr>
-          <w:p>
-            <w:pPr>
-              <w:rPr>
-                <w:b/>
-                <w:bCs/>
-              </w:rPr>
-            </w:pPr>
-            <w:r>
-              <w:rPr>
-                <w:b/>
-                <w:bCs/>
-              </w:rPr>
-              <w:t>1</w:t>
-            </w:r>
-          </w:p>
-        </w:tc>
-        <w:tc>
-          <w:tcPr>
-            <w:tcW w:w="4474" w:type="dxa"/>
-          </w:tcPr>
-          <w:p>
-            <w:r>
-              <w:t>Changer la ligne 10 du fichier principal.java pour «</w:t>
-            </w:r>
-            <w:proofErr w:type="spellStart"/>
-            <w:r>
-              <w:t>LireFichier</w:t>
-            </w:r>
-            <w:proofErr w:type="spellEnd"/>
-            <w:r>
-              <w:t xml:space="preserve"> fichier = new LireFichier("</w:t>
-            </w:r>
-            <w:r>
-              <w:t>facture_test_integre</w:t>
-            </w:r>
-            <w:bookmarkStart w:id="0" w:name="_GoBack"/>
-            <w:bookmarkEnd w:id="0"/>
-            <w:r>
-              <w:t>\\Bergeron_Test_integre_</w:t>
-            </w:r>
-            <w:r>
-              <w:t>2</w:t>
-            </w:r>
-            <w:r>
-              <w:t>.txt"); »</w:t>
-            </w:r>
-            <w:r>
-              <w:t>.</w:t>
-            </w:r>
-          </w:p>
-        </w:tc>
-        <w:tc>
-          <w:tcPr>
-            <w:tcW w:w="1061" w:type="dxa"/>
-          </w:tcPr>
-          <w:p>
-            <w:pPr>
-              <w:jc w:val="center"/>
-            </w:pPr>
-          </w:p>
-        </w:tc>
-        <w:tc>
-          <w:tcPr>
-            <w:tcW w:w="1186" w:type="dxa"/>
-          </w:tcPr>
-          <w:p>
-            <w:pPr>
-              <w:jc w:val="center"/>
-              <w:rPr>
-                <w:b/>
-                <w:bCs/>
-              </w:rPr>
-            </w:pPr>
-          </w:p>
-        </w:tc>
-        <w:tc>
-          <w:tcPr>
-            <w:tcW w:w="1364" w:type="dxa"/>
-          </w:tcPr>
-          <w:p>
-            <w:pPr>
-              <w:jc w:val="center"/>
-              <w:rPr>
-                <w:b/>
-                <w:bCs/>
-              </w:rPr>
-            </w:pPr>
-          </w:p>
-        </w:tc>
-      </w:tr>
-      <w:tr>
-        <w:trPr>
-          <w:trHeight w:val="1092"/>
-        </w:trPr>
-        <w:tc>
-          <w:tcPr>
-            <w:tcW w:w="699" w:type="dxa"/>
-          </w:tcPr>
-          <w:p>
-            <w:pPr>
-              <w:rPr>
-                <w:b/>
-                <w:bCs/>
-              </w:rPr>
-            </w:pPr>
-            <w:r>
-              <w:rPr>
-                <w:b/>
-                <w:bCs/>
-              </w:rPr>
-              <w:t>2</w:t>
-            </w:r>
-          </w:p>
-        </w:tc>
-        <w:tc>
-          <w:tcPr>
-            <w:tcW w:w="4474" w:type="dxa"/>
-          </w:tcPr>
-          <w:p>
-            <w:r>
-              <w:t>Partir le programme.</w:t>
-            </w:r>
-          </w:p>
-        </w:tc>
-        <w:tc>
-          <w:tcPr>
-            <w:tcW w:w="1061" w:type="dxa"/>
-          </w:tcPr>
-          <w:p>
-            <w:r>
-              <w:t>Erreur lors de la lecture de la quanti</w:t>
-            </w:r>
-            <w:r>
-              <w:t>té</w:t>
-            </w:r>
-            <w:r>
-              <w:t xml:space="preserve"> d'une commande.</w:t>
-            </w:r>
-          </w:p>
-        </w:tc>
-        <w:tc>
-          <w:tcPr>
-            <w:tcW w:w="1186" w:type="dxa"/>
-          </w:tcPr>
-          <w:p>
-            <w:pPr>
-              <w:jc w:val="center"/>
-              <w:rPr>
-                <w:b/>
-                <w:bCs/>
-              </w:rPr>
-            </w:pPr>
-            <w:r>
-              <w:rPr>
-                <w:b/>
-                <w:bCs/>
-              </w:rPr>
-              <w:t>Succès</w:t>
-            </w:r>
-          </w:p>
-        </w:tc>
-        <w:tc>
-          <w:tcPr>
-            <w:tcW w:w="1364" w:type="dxa"/>
-          </w:tcPr>
-          <w:p>
-            <w:pPr>
-              <w:rPr>
-                <w:b/>
-                <w:bCs/>
-              </w:rPr>
-            </w:pPr>
-            <w:r>
-              <w:t>Le programme a su relever l’erreur.</w:t>
-            </w:r>
-          </w:p>
-        </w:tc>
-      </w:tr>
-    </w:tbl>
-    <w:p>
-      <w:pPr>
-        <w:jc w:val="center"/>
-        <w:rPr>
-          <w:b/>
-          <w:bCs/>
-        </w:rPr>
-      </w:pPr>
-    </w:p>
-    <w:p>
-      <w:pPr>
-        <w:jc w:val="center"/>
-        <w:rPr>
-          <w:b/>
-          <w:bCs/>
-        </w:rPr>
-      </w:pPr>
+      <w:bookmarkStart w:id="0" w:name="_GoBack"/>
+      <w:bookmarkEnd w:id="0"/>
     </w:p>
     <w:sectPr>
       <w:pgSz w:w="12240" w:h="15840"/>

</xml_diff>

<commit_message>
Modification légère du fichier test pour ne pas prêter à la confusion et amélioration de l'explication des tests
</commit_message>
<xml_diff>
--- a/facture_test_integre/Formulaire test intégré.docx
+++ b/facture_test_integre/Formulaire test intégré.docx
@@ -288,17 +288,8 @@
                 <w:b/>
                 <w:bCs/>
               </w:rPr>
-              <w:t xml:space="preserve">Les </w:t>
-            </w:r>
-            <w:proofErr w:type="spellStart"/>
-            <w:r>
-              <w:rPr>
-                <w:b/>
-                <w:bCs/>
-              </w:rPr>
-              <w:t>pré-conditions</w:t>
-            </w:r>
-            <w:proofErr w:type="spellEnd"/>
+              <w:t>Les pré-conditions</w:t>
+            </w:r>
           </w:p>
           <w:p/>
           <w:p>
@@ -488,29 +479,805 @@
           </w:tcPr>
           <w:p>
             <w:r>
-              <w:t>Changer la ligne 10 du fichier principal.java pour</w:t>
-            </w:r>
-            <w:proofErr w:type="gramStart"/>
-            <w:r>
-              <w:t xml:space="preserve"> «</w:t>
-            </w:r>
-            <w:proofErr w:type="spellStart"/>
-            <w:r>
-              <w:t>LireFichier</w:t>
-            </w:r>
-            <w:proofErr w:type="spellEnd"/>
-            <w:proofErr w:type="gramEnd"/>
-            <w:r>
-              <w:t xml:space="preserve"> fichier = new LireFichier("</w:t>
-            </w:r>
-            <w:r>
-              <w:t>facture_test_integre</w:t>
-            </w:r>
-            <w:r>
-              <w:t>\\Bergeron_Test_integre_1.txt"); »</w:t>
-            </w:r>
-            <w:r>
+              <w:t>Ouvrir un éditeur de texte</w:t>
+            </w:r>
+          </w:p>
+        </w:tc>
+        <w:tc>
+          <w:tcPr>
+            <w:tcW w:w="1701" w:type="dxa"/>
+          </w:tcPr>
+          <w:p>
+            <w:pPr>
+              <w:jc w:val="center"/>
+            </w:pPr>
+          </w:p>
+        </w:tc>
+        <w:tc>
+          <w:tcPr>
+            <w:tcW w:w="992" w:type="dxa"/>
+          </w:tcPr>
+          <w:p>
+            <w:pPr>
+              <w:jc w:val="center"/>
+              <w:rPr>
+                <w:b/>
+                <w:bCs/>
+              </w:rPr>
+            </w:pPr>
+          </w:p>
+        </w:tc>
+        <w:tc>
+          <w:tcPr>
+            <w:tcW w:w="1418" w:type="dxa"/>
+          </w:tcPr>
+          <w:p>
+            <w:pPr>
+              <w:jc w:val="center"/>
+              <w:rPr>
+                <w:b/>
+                <w:bCs/>
+              </w:rPr>
+            </w:pPr>
+          </w:p>
+        </w:tc>
+      </w:tr>
+      <w:tr>
+        <w:trPr>
+          <w:trHeight w:val="898"/>
+        </w:trPr>
+        <w:tc>
+          <w:tcPr>
+            <w:tcW w:w="851" w:type="dxa"/>
+          </w:tcPr>
+          <w:p>
+            <w:pPr>
+              <w:jc w:val="center"/>
+              <w:rPr>
+                <w:b/>
+                <w:bCs/>
+              </w:rPr>
+            </w:pPr>
+            <w:r>
+              <w:rPr>
+                <w:b/>
+                <w:bCs/>
+              </w:rPr>
+              <w:t>2</w:t>
+            </w:r>
+          </w:p>
+        </w:tc>
+        <w:tc>
+          <w:tcPr>
+            <w:tcW w:w="6521" w:type="dxa"/>
+          </w:tcPr>
+          <w:p>
+            <w:r>
+              <w:t xml:space="preserve">Écrire </w:t>
+            </w:r>
+            <w:r>
+              <w:rPr>
+                <w:i/>
+                <w:iCs/>
+              </w:rPr>
+              <w:t>Clients :</w:t>
+            </w:r>
+            <w:r>
+              <w:t xml:space="preserve"> pour montrer au programme que la section des clients débute. Faire un retour-chariot.</w:t>
+            </w:r>
+          </w:p>
+        </w:tc>
+        <w:tc>
+          <w:tcPr>
+            <w:tcW w:w="1701" w:type="dxa"/>
+          </w:tcPr>
+          <w:p>
+            <w:pPr>
+              <w:jc w:val="center"/>
+            </w:pPr>
+          </w:p>
+        </w:tc>
+        <w:tc>
+          <w:tcPr>
+            <w:tcW w:w="992" w:type="dxa"/>
+          </w:tcPr>
+          <w:p>
+            <w:pPr>
+              <w:jc w:val="center"/>
+              <w:rPr>
+                <w:b/>
+                <w:bCs/>
+              </w:rPr>
+            </w:pPr>
+          </w:p>
+        </w:tc>
+        <w:tc>
+          <w:tcPr>
+            <w:tcW w:w="1418" w:type="dxa"/>
+          </w:tcPr>
+          <w:p>
+            <w:pPr>
+              <w:jc w:val="center"/>
+              <w:rPr>
+                <w:b/>
+                <w:bCs/>
+              </w:rPr>
+            </w:pPr>
+          </w:p>
+        </w:tc>
+      </w:tr>
+      <w:tr>
+        <w:trPr>
+          <w:trHeight w:val="898"/>
+        </w:trPr>
+        <w:tc>
+          <w:tcPr>
+            <w:tcW w:w="851" w:type="dxa"/>
+          </w:tcPr>
+          <w:p>
+            <w:pPr>
+              <w:jc w:val="center"/>
+              <w:rPr>
+                <w:b/>
+                <w:bCs/>
+              </w:rPr>
+            </w:pPr>
+            <w:r>
+              <w:rPr>
+                <w:b/>
+                <w:bCs/>
+              </w:rPr>
+              <w:t>3</w:t>
+            </w:r>
+          </w:p>
+        </w:tc>
+        <w:tc>
+          <w:tcPr>
+            <w:tcW w:w="6521" w:type="dxa"/>
+          </w:tcPr>
+          <w:p>
+            <w:r>
+              <w:t>Écrire le nom des clients en prenant soin de touj</w:t>
+            </w:r>
+            <w:r>
+              <w:t>ours faire un retour-chariot entre chacun des clients.</w:t>
+            </w:r>
+          </w:p>
+          <w:p>
+            <w:pPr>
+              <w:rPr>
+                <w:u w:val="single"/>
+              </w:rPr>
+            </w:pPr>
+            <w:r>
+              <w:rPr>
+                <w:u w:val="single"/>
+              </w:rPr>
+              <w:t>Dans ce test, ceci sera écrit :</w:t>
+            </w:r>
+          </w:p>
+          <w:p>
+            <w:pPr>
+              <w:rPr>
+                <w:lang w:val="en-CA"/>
+              </w:rPr>
+            </w:pPr>
+            <w:r>
+              <w:rPr>
+                <w:lang w:val="en-CA"/>
+              </w:rPr>
+              <w:t>Roger test</w:t>
+            </w:r>
+          </w:p>
+          <w:p>
+            <w:pPr>
+              <w:rPr>
+                <w:lang w:val="en-CA"/>
+              </w:rPr>
+            </w:pPr>
+            <w:r>
+              <w:rPr>
+                <w:lang w:val="en-CA"/>
+              </w:rPr>
+              <w:t>Céline</w:t>
+            </w:r>
+          </w:p>
+          <w:p>
+            <w:pPr>
+              <w:rPr>
+                <w:lang w:val="en-CA"/>
+              </w:rPr>
+            </w:pPr>
+            <w:r>
+              <w:rPr>
+                <w:lang w:val="en-CA"/>
+              </w:rPr>
+              <w:t>Steev</w:t>
+            </w:r>
+            <w:r>
+              <w:rPr>
+                <w:lang w:val="en-CA"/>
+              </w:rPr>
+              <w:t>e</w:t>
+            </w:r>
+          </w:p>
+        </w:tc>
+        <w:tc>
+          <w:tcPr>
+            <w:tcW w:w="1701" w:type="dxa"/>
+          </w:tcPr>
+          <w:p>
+            <w:pPr>
+              <w:jc w:val="center"/>
+              <w:rPr>
+                <w:lang w:val="en-CA"/>
+              </w:rPr>
+            </w:pPr>
+          </w:p>
+        </w:tc>
+        <w:tc>
+          <w:tcPr>
+            <w:tcW w:w="992" w:type="dxa"/>
+          </w:tcPr>
+          <w:p>
+            <w:pPr>
+              <w:jc w:val="center"/>
+              <w:rPr>
+                <w:b/>
+                <w:bCs/>
+                <w:lang w:val="en-CA"/>
+              </w:rPr>
+            </w:pPr>
+          </w:p>
+        </w:tc>
+        <w:tc>
+          <w:tcPr>
+            <w:tcW w:w="1418" w:type="dxa"/>
+          </w:tcPr>
+          <w:p>
+            <w:pPr>
+              <w:rPr>
+                <w:b/>
+                <w:bCs/>
+              </w:rPr>
+            </w:pPr>
+            <w:r>
+              <w:rPr>
+                <w:b/>
+                <w:bCs/>
+              </w:rPr>
+              <w:t>Comme vous pouvez le c</w:t>
+            </w:r>
+            <w:r>
+              <w:rPr>
+                <w:b/>
+                <w:bCs/>
+              </w:rPr>
+              <w:t xml:space="preserve">onstater, le mot test à la droite du client Roger est un mot invalide. Il ne devrait pas </w:t>
+            </w:r>
+            <w:r>
+              <w:rPr>
+                <w:b/>
+                <w:bCs/>
+              </w:rPr>
+              <w:t>être là</w:t>
+            </w:r>
+            <w:r>
+              <w:rPr>
+                <w:b/>
+                <w:bCs/>
+              </w:rPr>
               <w:t>.</w:t>
+            </w:r>
+          </w:p>
+        </w:tc>
+      </w:tr>
+      <w:tr>
+        <w:trPr>
+          <w:trHeight w:val="898"/>
+        </w:trPr>
+        <w:tc>
+          <w:tcPr>
+            <w:tcW w:w="851" w:type="dxa"/>
+          </w:tcPr>
+          <w:p>
+            <w:pPr>
+              <w:jc w:val="center"/>
+              <w:rPr>
+                <w:b/>
+                <w:bCs/>
+              </w:rPr>
+            </w:pPr>
+            <w:r>
+              <w:rPr>
+                <w:b/>
+                <w:bCs/>
+              </w:rPr>
+              <w:lastRenderedPageBreak/>
+              <w:t>4</w:t>
+            </w:r>
+          </w:p>
+        </w:tc>
+        <w:tc>
+          <w:tcPr>
+            <w:tcW w:w="6521" w:type="dxa"/>
+          </w:tcPr>
+          <w:p>
+            <w:r>
+              <w:t xml:space="preserve">Écrire </w:t>
+            </w:r>
+            <w:r>
+              <w:rPr>
+                <w:i/>
+                <w:iCs/>
+              </w:rPr>
+              <w:t>Plats</w:t>
+            </w:r>
+            <w:r>
+              <w:rPr>
+                <w:i/>
+                <w:iCs/>
+              </w:rPr>
+              <w:t xml:space="preserve"> :</w:t>
+            </w:r>
+            <w:r>
+              <w:t xml:space="preserve"> pour montrer au programme que la section des </w:t>
+            </w:r>
+            <w:r>
+              <w:t>plats</w:t>
+            </w:r>
+            <w:r>
+              <w:t xml:space="preserve"> débute. Faire un retour-chariot.</w:t>
+            </w:r>
+          </w:p>
+        </w:tc>
+        <w:tc>
+          <w:tcPr>
+            <w:tcW w:w="1701" w:type="dxa"/>
+          </w:tcPr>
+          <w:p>
+            <w:pPr>
+              <w:jc w:val="center"/>
+            </w:pPr>
+          </w:p>
+        </w:tc>
+        <w:tc>
+          <w:tcPr>
+            <w:tcW w:w="992" w:type="dxa"/>
+          </w:tcPr>
+          <w:p>
+            <w:pPr>
+              <w:jc w:val="center"/>
+              <w:rPr>
+                <w:b/>
+                <w:bCs/>
+              </w:rPr>
+            </w:pPr>
+          </w:p>
+        </w:tc>
+        <w:tc>
+          <w:tcPr>
+            <w:tcW w:w="1418" w:type="dxa"/>
+          </w:tcPr>
+          <w:p>
+            <w:pPr>
+              <w:jc w:val="center"/>
+              <w:rPr>
+                <w:b/>
+                <w:bCs/>
+              </w:rPr>
+            </w:pPr>
+          </w:p>
+        </w:tc>
+      </w:tr>
+      <w:tr>
+        <w:trPr>
+          <w:trHeight w:val="898"/>
+        </w:trPr>
+        <w:tc>
+          <w:tcPr>
+            <w:tcW w:w="851" w:type="dxa"/>
+          </w:tcPr>
+          <w:p>
+            <w:pPr>
+              <w:jc w:val="center"/>
+              <w:rPr>
+                <w:b/>
+                <w:bCs/>
+              </w:rPr>
+            </w:pPr>
+            <w:r>
+              <w:rPr>
+                <w:b/>
+                <w:bCs/>
+              </w:rPr>
+              <w:t>5</w:t>
+            </w:r>
+          </w:p>
+        </w:tc>
+        <w:tc>
+          <w:tcPr>
+            <w:tcW w:w="6521" w:type="dxa"/>
+          </w:tcPr>
+          <w:p>
+            <w:r>
+              <w:t xml:space="preserve">Écrire le nom des </w:t>
+            </w:r>
+            <w:r>
+              <w:t>plats et le prix du plat (Ex : nomPlat prix). F</w:t>
+            </w:r>
+            <w:r>
+              <w:t xml:space="preserve">aire un retour-chariot entre chacun des </w:t>
+            </w:r>
+            <w:r>
+              <w:t>plats</w:t>
+            </w:r>
+            <w:r>
+              <w:t>.</w:t>
+            </w:r>
+          </w:p>
+          <w:p>
+            <w:pPr>
+              <w:rPr>
+                <w:u w:val="single"/>
+              </w:rPr>
+            </w:pPr>
+            <w:r>
+              <w:rPr>
+                <w:u w:val="single"/>
+              </w:rPr>
+              <w:t>Dans ce test, ceci sera écrit :</w:t>
+            </w:r>
+          </w:p>
+          <w:p>
+            <w:pPr>
+              <w:rPr>
+                <w:lang w:val="en-CA"/>
+              </w:rPr>
+            </w:pPr>
+            <w:r>
+              <w:rPr>
+                <w:lang w:val="en-CA"/>
+              </w:rPr>
+              <w:t>Poutine 10.5</w:t>
+            </w:r>
+          </w:p>
+          <w:p>
+            <w:pPr>
+              <w:rPr>
+                <w:lang w:val="en-CA"/>
+              </w:rPr>
+            </w:pPr>
+            <w:r>
+              <w:rPr>
+                <w:lang w:val="en-CA"/>
+              </w:rPr>
+              <w:t>Frites 2.5</w:t>
+            </w:r>
+          </w:p>
+          <w:p>
+            <w:r>
+              <w:rPr>
+                <w:lang w:val="en-CA"/>
+              </w:rPr>
+              <w:t>Repas_Poulet 15.75</w:t>
+            </w:r>
+          </w:p>
+        </w:tc>
+        <w:tc>
+          <w:tcPr>
+            <w:tcW w:w="1701" w:type="dxa"/>
+          </w:tcPr>
+          <w:p>
+            <w:pPr>
+              <w:jc w:val="center"/>
+            </w:pPr>
+          </w:p>
+        </w:tc>
+        <w:tc>
+          <w:tcPr>
+            <w:tcW w:w="992" w:type="dxa"/>
+          </w:tcPr>
+          <w:p>
+            <w:pPr>
+              <w:jc w:val="center"/>
+              <w:rPr>
+                <w:b/>
+                <w:bCs/>
+              </w:rPr>
+            </w:pPr>
+          </w:p>
+        </w:tc>
+        <w:tc>
+          <w:tcPr>
+            <w:tcW w:w="1418" w:type="dxa"/>
+          </w:tcPr>
+          <w:p>
+            <w:pPr>
+              <w:jc w:val="center"/>
+              <w:rPr>
+                <w:b/>
+                <w:bCs/>
+              </w:rPr>
+            </w:pPr>
+          </w:p>
+        </w:tc>
+      </w:tr>
+      <w:tr>
+        <w:trPr>
+          <w:trHeight w:val="898"/>
+        </w:trPr>
+        <w:tc>
+          <w:tcPr>
+            <w:tcW w:w="851" w:type="dxa"/>
+          </w:tcPr>
+          <w:p>
+            <w:pPr>
+              <w:jc w:val="center"/>
+              <w:rPr>
+                <w:b/>
+                <w:bCs/>
+              </w:rPr>
+            </w:pPr>
+            <w:r>
+              <w:rPr>
+                <w:b/>
+                <w:bCs/>
+              </w:rPr>
+              <w:t>6</w:t>
+            </w:r>
+          </w:p>
+        </w:tc>
+        <w:tc>
+          <w:tcPr>
+            <w:tcW w:w="6521" w:type="dxa"/>
+          </w:tcPr>
+          <w:p>
+            <w:r>
+              <w:t xml:space="preserve">Écrire </w:t>
+            </w:r>
+            <w:r>
+              <w:rPr>
+                <w:i/>
+                <w:iCs/>
+              </w:rPr>
+              <w:t>Commandes</w:t>
+            </w:r>
+            <w:r>
+              <w:rPr>
+                <w:i/>
+                <w:iCs/>
+              </w:rPr>
+              <w:t xml:space="preserve"> :</w:t>
+            </w:r>
+            <w:r>
+              <w:t xml:space="preserve"> pour montrer au programme que la section des </w:t>
+            </w:r>
+            <w:r>
+              <w:t>commandes</w:t>
+            </w:r>
+            <w:r>
+              <w:t xml:space="preserve"> débute. Faire un retour-chariot.</w:t>
+            </w:r>
+          </w:p>
+        </w:tc>
+        <w:tc>
+          <w:tcPr>
+            <w:tcW w:w="1701" w:type="dxa"/>
+          </w:tcPr>
+          <w:p>
+            <w:pPr>
+              <w:jc w:val="center"/>
+            </w:pPr>
+          </w:p>
+        </w:tc>
+        <w:tc>
+          <w:tcPr>
+            <w:tcW w:w="992" w:type="dxa"/>
+          </w:tcPr>
+          <w:p>
+            <w:pPr>
+              <w:jc w:val="center"/>
+              <w:rPr>
+                <w:b/>
+                <w:bCs/>
+              </w:rPr>
+            </w:pPr>
+          </w:p>
+        </w:tc>
+        <w:tc>
+          <w:tcPr>
+            <w:tcW w:w="1418" w:type="dxa"/>
+          </w:tcPr>
+          <w:p>
+            <w:pPr>
+              <w:jc w:val="center"/>
+              <w:rPr>
+                <w:b/>
+                <w:bCs/>
+              </w:rPr>
+            </w:pPr>
+          </w:p>
+        </w:tc>
+      </w:tr>
+      <w:tr>
+        <w:trPr>
+          <w:trHeight w:val="898"/>
+        </w:trPr>
+        <w:tc>
+          <w:tcPr>
+            <w:tcW w:w="851" w:type="dxa"/>
+          </w:tcPr>
+          <w:p>
+            <w:pPr>
+              <w:jc w:val="center"/>
+              <w:rPr>
+                <w:b/>
+                <w:bCs/>
+              </w:rPr>
+            </w:pPr>
+            <w:r>
+              <w:rPr>
+                <w:b/>
+                <w:bCs/>
+              </w:rPr>
+              <w:t>7</w:t>
+            </w:r>
+          </w:p>
+        </w:tc>
+        <w:tc>
+          <w:tcPr>
+            <w:tcW w:w="6521" w:type="dxa"/>
+          </w:tcPr>
+          <w:p>
+            <w:r>
+              <w:t>Écrire le nom d</w:t>
+            </w:r>
+            <w:r>
+              <w:t xml:space="preserve">u client, le nom du repas commandé </w:t>
+            </w:r>
+            <w:r>
+              <w:t>et l</w:t>
+            </w:r>
+            <w:r>
+              <w:t>a quantité commandé</w:t>
+            </w:r>
+            <w:r>
+              <w:t xml:space="preserve"> (Ex : nom</w:t>
+            </w:r>
+            <w:r>
+              <w:t>Client nomPlat quantité</w:t>
+            </w:r>
+            <w:r>
+              <w:t>). Faire un retour-chariot entre chacun</w:t>
+            </w:r>
+            <w:r>
+              <w:t>e</w:t>
+            </w:r>
+            <w:r>
+              <w:t xml:space="preserve"> des </w:t>
+            </w:r>
+            <w:r>
+              <w:t>commandes</w:t>
+            </w:r>
+            <w:r>
+              <w:t>.</w:t>
+            </w:r>
+          </w:p>
+          <w:p>
+            <w:pPr>
+              <w:rPr>
+                <w:u w:val="single"/>
+              </w:rPr>
+            </w:pPr>
+            <w:r>
+              <w:rPr>
+                <w:u w:val="single"/>
+              </w:rPr>
+              <w:t>Dans ce test, ceci sera écrit :</w:t>
+            </w:r>
+          </w:p>
+          <w:p>
+            <w:r>
+              <w:t>Roger Poutine 2</w:t>
+            </w:r>
+          </w:p>
+          <w:p>
+            <w:r>
+              <w:t>Roger Frites 1</w:t>
+            </w:r>
+          </w:p>
+          <w:p>
+            <w:r>
+              <w:t>Céline Frites 1</w:t>
+            </w:r>
+          </w:p>
+          <w:p/>
+        </w:tc>
+        <w:tc>
+          <w:tcPr>
+            <w:tcW w:w="1701" w:type="dxa"/>
+          </w:tcPr>
+          <w:p>
+            <w:pPr>
+              <w:jc w:val="center"/>
+            </w:pPr>
+          </w:p>
+        </w:tc>
+        <w:tc>
+          <w:tcPr>
+            <w:tcW w:w="992" w:type="dxa"/>
+          </w:tcPr>
+          <w:p>
+            <w:pPr>
+              <w:jc w:val="center"/>
+              <w:rPr>
+                <w:b/>
+                <w:bCs/>
+              </w:rPr>
+            </w:pPr>
+          </w:p>
+        </w:tc>
+        <w:tc>
+          <w:tcPr>
+            <w:tcW w:w="1418" w:type="dxa"/>
+          </w:tcPr>
+          <w:p>
+            <w:pPr>
+              <w:jc w:val="center"/>
+              <w:rPr>
+                <w:b/>
+                <w:bCs/>
+              </w:rPr>
+            </w:pPr>
+          </w:p>
+        </w:tc>
+      </w:tr>
+      <w:tr>
+        <w:trPr>
+          <w:trHeight w:val="898"/>
+        </w:trPr>
+        <w:tc>
+          <w:tcPr>
+            <w:tcW w:w="851" w:type="dxa"/>
+          </w:tcPr>
+          <w:p>
+            <w:pPr>
+              <w:jc w:val="center"/>
+              <w:rPr>
+                <w:b/>
+                <w:bCs/>
+              </w:rPr>
+            </w:pPr>
+            <w:r>
+              <w:rPr>
+                <w:b/>
+                <w:bCs/>
+              </w:rPr>
+              <w:t>8</w:t>
+            </w:r>
+          </w:p>
+        </w:tc>
+        <w:tc>
+          <w:tcPr>
+            <w:tcW w:w="6521" w:type="dxa"/>
+          </w:tcPr>
+          <w:p>
+            <w:r>
+              <w:t xml:space="preserve">Écrire </w:t>
+            </w:r>
+            <w:r>
+              <w:rPr>
+                <w:i/>
+                <w:iCs/>
+              </w:rPr>
+              <w:t>Fin</w:t>
+            </w:r>
+            <w:r>
+              <w:t xml:space="preserve"> pour montrer au programme </w:t>
+            </w:r>
+            <w:r>
+              <w:t>la fin du fichier.</w:t>
             </w:r>
           </w:p>
         </w:tc>
@@ -574,7 +1341,7 @@
                 <w:b/>
                 <w:bCs/>
               </w:rPr>
-              <w:t>2</w:t>
+              <w:t>9</w:t>
             </w:r>
           </w:p>
         </w:tc>
@@ -583,6 +1350,98 @@
             <w:tcW w:w="6521" w:type="dxa"/>
           </w:tcPr>
           <w:p>
+            <w:r>
+              <w:t>Ouvrir un éditeur de texte et c</w:t>
+            </w:r>
+            <w:r>
+              <w:t xml:space="preserve">hanger la ligne </w:t>
+            </w:r>
+            <w:r>
+              <w:t xml:space="preserve">9 </w:t>
+            </w:r>
+            <w:r>
+              <w:t>du fichier principal.java pour «LireFichier fichier = new LireFichier("</w:t>
+            </w:r>
+            <w:r>
+              <w:t>facture_test_integre</w:t>
+            </w:r>
+            <w:r>
+              <w:t>\\Bergeron_Test_integre_1.txt"); »</w:t>
+            </w:r>
+            <w:r>
+              <w:t>.</w:t>
+            </w:r>
+          </w:p>
+        </w:tc>
+        <w:tc>
+          <w:tcPr>
+            <w:tcW w:w="1701" w:type="dxa"/>
+          </w:tcPr>
+          <w:p>
+            <w:pPr>
+              <w:jc w:val="center"/>
+            </w:pPr>
+          </w:p>
+        </w:tc>
+        <w:tc>
+          <w:tcPr>
+            <w:tcW w:w="992" w:type="dxa"/>
+          </w:tcPr>
+          <w:p>
+            <w:pPr>
+              <w:jc w:val="center"/>
+              <w:rPr>
+                <w:b/>
+                <w:bCs/>
+              </w:rPr>
+            </w:pPr>
+          </w:p>
+        </w:tc>
+        <w:tc>
+          <w:tcPr>
+            <w:tcW w:w="1418" w:type="dxa"/>
+          </w:tcPr>
+          <w:p>
+            <w:pPr>
+              <w:jc w:val="center"/>
+              <w:rPr>
+                <w:b/>
+                <w:bCs/>
+              </w:rPr>
+            </w:pPr>
+          </w:p>
+        </w:tc>
+      </w:tr>
+      <w:tr>
+        <w:trPr>
+          <w:trHeight w:val="1135"/>
+        </w:trPr>
+        <w:tc>
+          <w:tcPr>
+            <w:tcW w:w="851" w:type="dxa"/>
+          </w:tcPr>
+          <w:p>
+            <w:pPr>
+              <w:jc w:val="center"/>
+              <w:rPr>
+                <w:b/>
+                <w:bCs/>
+              </w:rPr>
+            </w:pPr>
+            <w:r>
+              <w:rPr>
+                <w:b/>
+                <w:bCs/>
+              </w:rPr>
+              <w:t>10</w:t>
+            </w:r>
+          </w:p>
+        </w:tc>
+        <w:tc>
+          <w:tcPr>
+            <w:tcW w:w="6521" w:type="dxa"/>
+          </w:tcPr>
+          <w:p>
             <w:pPr>
               <w:jc w:val="center"/>
             </w:pPr>
@@ -597,15 +1456,7 @@
           </w:tcPr>
           <w:p>
             <w:r>
-              <w:t>Le fichier ne respecte pas le format demandé ! (</w:t>
-            </w:r>
-            <w:proofErr w:type="gramStart"/>
-            <w:r>
-              <w:t>ligne</w:t>
-            </w:r>
-            <w:proofErr w:type="gramEnd"/>
-            <w:r>
-              <w:t>: 2)</w:t>
+              <w:t>Le fichier ne respecte pas le format demandé ! (ligne: 2)</w:t>
             </w:r>
           </w:p>
         </w:tc>
@@ -704,7 +1555,6 @@
           <w:b/>
           <w:bCs/>
         </w:rPr>
-        <w:lastRenderedPageBreak/>
         <w:t>Cas de test simple « quantité trop élevé »</w:t>
       </w:r>
     </w:p>
@@ -773,6 +1623,7 @@
                 <w:b/>
                 <w:bCs/>
               </w:rPr>
+              <w:lastRenderedPageBreak/>
               <w:t>Nom du cas de test</w:t>
             </w:r>
           </w:p>
@@ -956,17 +1807,8 @@
                 <w:b/>
                 <w:bCs/>
               </w:rPr>
-              <w:t xml:space="preserve">Les </w:t>
-            </w:r>
-            <w:proofErr w:type="spellStart"/>
-            <w:r>
-              <w:rPr>
-                <w:b/>
-                <w:bCs/>
-              </w:rPr>
-              <w:t>pré-conditions</w:t>
-            </w:r>
-            <w:proofErr w:type="spellEnd"/>
+              <w:t>Les pré-conditions</w:t>
+            </w:r>
           </w:p>
           <w:p/>
           <w:p>
@@ -1001,7 +1843,22 @@
         </w:tc>
       </w:tr>
     </w:tbl>
-    <w:p/>
+    <w:p>
+      <w:pPr>
+        <w:rPr>
+          <w:b/>
+          <w:bCs/>
+        </w:rPr>
+      </w:pPr>
+    </w:p>
+    <w:p>
+      <w:pPr>
+        <w:rPr>
+          <w:b/>
+          <w:bCs/>
+        </w:rPr>
+      </w:pPr>
+    </w:p>
     <w:tbl>
       <w:tblPr>
         <w:tblStyle w:val="Grilledutableau"/>
@@ -1158,35 +2015,737 @@
           </w:tcPr>
           <w:p>
             <w:r>
-              <w:t>Changer la ligne 10 du fichier principal.java pour</w:t>
-            </w:r>
-            <w:proofErr w:type="gramStart"/>
-            <w:r>
-              <w:t xml:space="preserve"> «</w:t>
-            </w:r>
-            <w:proofErr w:type="spellStart"/>
-            <w:r>
-              <w:t>LireFichier</w:t>
-            </w:r>
-            <w:proofErr w:type="spellEnd"/>
-            <w:proofErr w:type="gramEnd"/>
-            <w:r>
-              <w:t xml:space="preserve"> fichier = new LireFichier("</w:t>
-            </w:r>
-            <w:r>
-              <w:t>facture_test_integre</w:t>
-            </w:r>
-            <w:r>
-              <w:t>\\Bergeron_Test_integre_</w:t>
-            </w:r>
-            <w:r>
+              <w:t>Ouvrir un éditeur de texte</w:t>
+            </w:r>
+          </w:p>
+        </w:tc>
+        <w:tc>
+          <w:tcPr>
+            <w:tcW w:w="1701" w:type="dxa"/>
+          </w:tcPr>
+          <w:p>
+            <w:pPr>
+              <w:jc w:val="center"/>
+            </w:pPr>
+          </w:p>
+        </w:tc>
+        <w:tc>
+          <w:tcPr>
+            <w:tcW w:w="992" w:type="dxa"/>
+          </w:tcPr>
+          <w:p>
+            <w:pPr>
+              <w:jc w:val="center"/>
+              <w:rPr>
+                <w:b/>
+                <w:bCs/>
+              </w:rPr>
+            </w:pPr>
+          </w:p>
+        </w:tc>
+        <w:tc>
+          <w:tcPr>
+            <w:tcW w:w="1418" w:type="dxa"/>
+          </w:tcPr>
+          <w:p>
+            <w:pPr>
+              <w:jc w:val="center"/>
+              <w:rPr>
+                <w:b/>
+                <w:bCs/>
+              </w:rPr>
+            </w:pPr>
+          </w:p>
+        </w:tc>
+      </w:tr>
+      <w:tr>
+        <w:trPr>
+          <w:trHeight w:val="898"/>
+        </w:trPr>
+        <w:tc>
+          <w:tcPr>
+            <w:tcW w:w="851" w:type="dxa"/>
+          </w:tcPr>
+          <w:p>
+            <w:pPr>
+              <w:jc w:val="center"/>
+              <w:rPr>
+                <w:b/>
+                <w:bCs/>
+              </w:rPr>
+            </w:pPr>
+            <w:r>
+              <w:rPr>
+                <w:b/>
+                <w:bCs/>
+              </w:rPr>
               <w:t>2</w:t>
             </w:r>
-            <w:r>
-              <w:t>.txt"); »</w:t>
-            </w:r>
-            <w:r>
-              <w:t>.</w:t>
+          </w:p>
+        </w:tc>
+        <w:tc>
+          <w:tcPr>
+            <w:tcW w:w="6521" w:type="dxa"/>
+          </w:tcPr>
+          <w:p>
+            <w:r>
+              <w:t xml:space="preserve">Écrire </w:t>
+            </w:r>
+            <w:r>
+              <w:rPr>
+                <w:i/>
+                <w:iCs/>
+              </w:rPr>
+              <w:t>Clients :</w:t>
+            </w:r>
+            <w:r>
+              <w:t xml:space="preserve"> pour montrer au programme que la section des clients débute. Faire un retour-chariot.</w:t>
+            </w:r>
+          </w:p>
+        </w:tc>
+        <w:tc>
+          <w:tcPr>
+            <w:tcW w:w="1701" w:type="dxa"/>
+          </w:tcPr>
+          <w:p>
+            <w:pPr>
+              <w:jc w:val="center"/>
+            </w:pPr>
+          </w:p>
+        </w:tc>
+        <w:tc>
+          <w:tcPr>
+            <w:tcW w:w="992" w:type="dxa"/>
+          </w:tcPr>
+          <w:p>
+            <w:pPr>
+              <w:jc w:val="center"/>
+              <w:rPr>
+                <w:b/>
+                <w:bCs/>
+              </w:rPr>
+            </w:pPr>
+          </w:p>
+        </w:tc>
+        <w:tc>
+          <w:tcPr>
+            <w:tcW w:w="1418" w:type="dxa"/>
+          </w:tcPr>
+          <w:p>
+            <w:pPr>
+              <w:jc w:val="center"/>
+              <w:rPr>
+                <w:b/>
+                <w:bCs/>
+              </w:rPr>
+            </w:pPr>
+          </w:p>
+        </w:tc>
+      </w:tr>
+      <w:tr>
+        <w:trPr>
+          <w:trHeight w:val="898"/>
+        </w:trPr>
+        <w:tc>
+          <w:tcPr>
+            <w:tcW w:w="851" w:type="dxa"/>
+          </w:tcPr>
+          <w:p>
+            <w:pPr>
+              <w:jc w:val="center"/>
+              <w:rPr>
+                <w:b/>
+                <w:bCs/>
+              </w:rPr>
+            </w:pPr>
+            <w:r>
+              <w:rPr>
+                <w:b/>
+                <w:bCs/>
+              </w:rPr>
+              <w:t>3</w:t>
+            </w:r>
+          </w:p>
+        </w:tc>
+        <w:tc>
+          <w:tcPr>
+            <w:tcW w:w="6521" w:type="dxa"/>
+          </w:tcPr>
+          <w:p>
+            <w:r>
+              <w:t>Écrire le nom des clients en prenant soin de toujours faire un retour-chariot entre chacun des clients.</w:t>
+            </w:r>
+          </w:p>
+          <w:p>
+            <w:pPr>
+              <w:rPr>
+                <w:u w:val="single"/>
+              </w:rPr>
+            </w:pPr>
+            <w:r>
+              <w:rPr>
+                <w:u w:val="single"/>
+              </w:rPr>
+              <w:t>Dans ce test, ceci sera écrit :</w:t>
+            </w:r>
+          </w:p>
+          <w:p>
+            <w:pPr>
+              <w:rPr>
+                <w:lang w:val="en-CA"/>
+              </w:rPr>
+            </w:pPr>
+            <w:r>
+              <w:rPr>
+                <w:lang w:val="en-CA"/>
+              </w:rPr>
+              <w:t>Simon</w:t>
+            </w:r>
+          </w:p>
+          <w:p>
+            <w:pPr>
+              <w:rPr>
+                <w:lang w:val="en-CA"/>
+              </w:rPr>
+            </w:pPr>
+            <w:r>
+              <w:rPr>
+                <w:lang w:val="en-CA"/>
+              </w:rPr>
+              <w:t>Jeremie</w:t>
+            </w:r>
+          </w:p>
+          <w:p>
+            <w:pPr>
+              <w:rPr>
+                <w:lang w:val="en-CA"/>
+              </w:rPr>
+            </w:pPr>
+            <w:r>
+              <w:rPr>
+                <w:lang w:val="en-CA"/>
+              </w:rPr>
+              <w:t>Anthony</w:t>
+            </w:r>
+          </w:p>
+        </w:tc>
+        <w:tc>
+          <w:tcPr>
+            <w:tcW w:w="1701" w:type="dxa"/>
+          </w:tcPr>
+          <w:p>
+            <w:pPr>
+              <w:jc w:val="center"/>
+              <w:rPr>
+                <w:lang w:val="en-CA"/>
+              </w:rPr>
+            </w:pPr>
+          </w:p>
+        </w:tc>
+        <w:tc>
+          <w:tcPr>
+            <w:tcW w:w="992" w:type="dxa"/>
+          </w:tcPr>
+          <w:p>
+            <w:pPr>
+              <w:jc w:val="center"/>
+              <w:rPr>
+                <w:b/>
+                <w:bCs/>
+                <w:lang w:val="en-CA"/>
+              </w:rPr>
+            </w:pPr>
+          </w:p>
+        </w:tc>
+        <w:tc>
+          <w:tcPr>
+            <w:tcW w:w="1418" w:type="dxa"/>
+          </w:tcPr>
+          <w:p>
+            <w:pPr>
+              <w:rPr>
+                <w:b/>
+                <w:bCs/>
+              </w:rPr>
+            </w:pPr>
+          </w:p>
+        </w:tc>
+      </w:tr>
+      <w:tr>
+        <w:trPr>
+          <w:trHeight w:val="898"/>
+        </w:trPr>
+        <w:tc>
+          <w:tcPr>
+            <w:tcW w:w="851" w:type="dxa"/>
+          </w:tcPr>
+          <w:p>
+            <w:pPr>
+              <w:jc w:val="center"/>
+              <w:rPr>
+                <w:b/>
+                <w:bCs/>
+              </w:rPr>
+            </w:pPr>
+            <w:r>
+              <w:rPr>
+                <w:b/>
+                <w:bCs/>
+              </w:rPr>
+              <w:t>4</w:t>
+            </w:r>
+          </w:p>
+        </w:tc>
+        <w:tc>
+          <w:tcPr>
+            <w:tcW w:w="6521" w:type="dxa"/>
+          </w:tcPr>
+          <w:p>
+            <w:r>
+              <w:t xml:space="preserve">Écrire </w:t>
+            </w:r>
+            <w:r>
+              <w:rPr>
+                <w:i/>
+                <w:iCs/>
+              </w:rPr>
+              <w:t>Plats</w:t>
+            </w:r>
+            <w:r>
+              <w:rPr>
+                <w:i/>
+                <w:iCs/>
+              </w:rPr>
+              <w:t xml:space="preserve"> :</w:t>
+            </w:r>
+            <w:r>
+              <w:t xml:space="preserve"> pour montrer au programme que la section des plats débute. Faire un retour-chariot.</w:t>
+            </w:r>
+          </w:p>
+        </w:tc>
+        <w:tc>
+          <w:tcPr>
+            <w:tcW w:w="1701" w:type="dxa"/>
+          </w:tcPr>
+          <w:p>
+            <w:pPr>
+              <w:jc w:val="center"/>
+            </w:pPr>
+          </w:p>
+        </w:tc>
+        <w:tc>
+          <w:tcPr>
+            <w:tcW w:w="992" w:type="dxa"/>
+          </w:tcPr>
+          <w:p>
+            <w:pPr>
+              <w:jc w:val="center"/>
+              <w:rPr>
+                <w:b/>
+                <w:bCs/>
+              </w:rPr>
+            </w:pPr>
+          </w:p>
+        </w:tc>
+        <w:tc>
+          <w:tcPr>
+            <w:tcW w:w="1418" w:type="dxa"/>
+          </w:tcPr>
+          <w:p>
+            <w:pPr>
+              <w:jc w:val="center"/>
+              <w:rPr>
+                <w:b/>
+                <w:bCs/>
+              </w:rPr>
+            </w:pPr>
+          </w:p>
+        </w:tc>
+      </w:tr>
+      <w:tr>
+        <w:trPr>
+          <w:trHeight w:val="898"/>
+        </w:trPr>
+        <w:tc>
+          <w:tcPr>
+            <w:tcW w:w="851" w:type="dxa"/>
+          </w:tcPr>
+          <w:p>
+            <w:pPr>
+              <w:jc w:val="center"/>
+              <w:rPr>
+                <w:b/>
+                <w:bCs/>
+              </w:rPr>
+            </w:pPr>
+            <w:r>
+              <w:rPr>
+                <w:b/>
+                <w:bCs/>
+              </w:rPr>
+              <w:t>5</w:t>
+            </w:r>
+          </w:p>
+        </w:tc>
+        <w:tc>
+          <w:tcPr>
+            <w:tcW w:w="6521" w:type="dxa"/>
+          </w:tcPr>
+          <w:p>
+            <w:r>
+              <w:t>Écrire le nom des plats et le prix du plat (Ex : nomPlat prix). Faire un retour-chariot entre chacun des plats.</w:t>
+            </w:r>
+          </w:p>
+          <w:p>
+            <w:pPr>
+              <w:rPr>
+                <w:u w:val="single"/>
+              </w:rPr>
+            </w:pPr>
+            <w:r>
+              <w:rPr>
+                <w:u w:val="single"/>
+              </w:rPr>
+              <w:t>Dans ce test, ceci sera écrit :</w:t>
+            </w:r>
+          </w:p>
+          <w:p>
+            <w:pPr>
+              <w:rPr>
+                <w:lang w:val="en-CA"/>
+              </w:rPr>
+            </w:pPr>
+            <w:r>
+              <w:rPr>
+                <w:lang w:val="en-CA"/>
+              </w:rPr>
+              <w:t>Burger 7.50</w:t>
+            </w:r>
+          </w:p>
+          <w:p>
+            <w:pPr>
+              <w:rPr>
+                <w:lang w:val="en-CA"/>
+              </w:rPr>
+            </w:pPr>
+            <w:r>
+              <w:rPr>
+                <w:lang w:val="en-CA"/>
+              </w:rPr>
+              <w:t>Frites 3</w:t>
+            </w:r>
+          </w:p>
+          <w:p>
+            <w:r>
+              <w:rPr>
+                <w:lang w:val="en-CA"/>
+              </w:rPr>
+              <w:t>Boisson_Gazeuse 2.75</w:t>
+            </w:r>
+          </w:p>
+        </w:tc>
+        <w:tc>
+          <w:tcPr>
+            <w:tcW w:w="1701" w:type="dxa"/>
+          </w:tcPr>
+          <w:p>
+            <w:pPr>
+              <w:jc w:val="center"/>
+            </w:pPr>
+          </w:p>
+        </w:tc>
+        <w:tc>
+          <w:tcPr>
+            <w:tcW w:w="992" w:type="dxa"/>
+          </w:tcPr>
+          <w:p>
+            <w:pPr>
+              <w:jc w:val="center"/>
+              <w:rPr>
+                <w:b/>
+                <w:bCs/>
+              </w:rPr>
+            </w:pPr>
+          </w:p>
+        </w:tc>
+        <w:tc>
+          <w:tcPr>
+            <w:tcW w:w="1418" w:type="dxa"/>
+          </w:tcPr>
+          <w:p>
+            <w:pPr>
+              <w:jc w:val="center"/>
+              <w:rPr>
+                <w:b/>
+                <w:bCs/>
+              </w:rPr>
+            </w:pPr>
+          </w:p>
+        </w:tc>
+      </w:tr>
+      <w:tr>
+        <w:trPr>
+          <w:trHeight w:val="898"/>
+        </w:trPr>
+        <w:tc>
+          <w:tcPr>
+            <w:tcW w:w="851" w:type="dxa"/>
+          </w:tcPr>
+          <w:p>
+            <w:pPr>
+              <w:jc w:val="center"/>
+              <w:rPr>
+                <w:b/>
+                <w:bCs/>
+              </w:rPr>
+            </w:pPr>
+            <w:r>
+              <w:rPr>
+                <w:b/>
+                <w:bCs/>
+              </w:rPr>
+              <w:lastRenderedPageBreak/>
+              <w:t>6</w:t>
+            </w:r>
+          </w:p>
+        </w:tc>
+        <w:tc>
+          <w:tcPr>
+            <w:tcW w:w="6521" w:type="dxa"/>
+          </w:tcPr>
+          <w:p>
+            <w:r>
+              <w:t xml:space="preserve">Écrire </w:t>
+            </w:r>
+            <w:r>
+              <w:rPr>
+                <w:i/>
+                <w:iCs/>
+              </w:rPr>
+              <w:t>Commandes</w:t>
+            </w:r>
+            <w:r>
+              <w:rPr>
+                <w:i/>
+                <w:iCs/>
+              </w:rPr>
+              <w:t xml:space="preserve"> :</w:t>
+            </w:r>
+            <w:r>
+              <w:t xml:space="preserve"> pour montrer au programme que la section des commandes débute. Faire un retour-chariot.</w:t>
+            </w:r>
+          </w:p>
+        </w:tc>
+        <w:tc>
+          <w:tcPr>
+            <w:tcW w:w="1701" w:type="dxa"/>
+          </w:tcPr>
+          <w:p>
+            <w:pPr>
+              <w:jc w:val="center"/>
+            </w:pPr>
+          </w:p>
+        </w:tc>
+        <w:tc>
+          <w:tcPr>
+            <w:tcW w:w="992" w:type="dxa"/>
+          </w:tcPr>
+          <w:p>
+            <w:pPr>
+              <w:jc w:val="center"/>
+              <w:rPr>
+                <w:b/>
+                <w:bCs/>
+              </w:rPr>
+            </w:pPr>
+          </w:p>
+        </w:tc>
+        <w:tc>
+          <w:tcPr>
+            <w:tcW w:w="1418" w:type="dxa"/>
+          </w:tcPr>
+          <w:p>
+            <w:pPr>
+              <w:jc w:val="center"/>
+              <w:rPr>
+                <w:b/>
+                <w:bCs/>
+              </w:rPr>
+            </w:pPr>
+          </w:p>
+        </w:tc>
+      </w:tr>
+      <w:tr>
+        <w:trPr>
+          <w:trHeight w:val="898"/>
+        </w:trPr>
+        <w:tc>
+          <w:tcPr>
+            <w:tcW w:w="851" w:type="dxa"/>
+          </w:tcPr>
+          <w:p>
+            <w:pPr>
+              <w:jc w:val="center"/>
+              <w:rPr>
+                <w:b/>
+                <w:bCs/>
+              </w:rPr>
+            </w:pPr>
+            <w:r>
+              <w:rPr>
+                <w:b/>
+                <w:bCs/>
+              </w:rPr>
+              <w:t>7</w:t>
+            </w:r>
+          </w:p>
+        </w:tc>
+        <w:tc>
+          <w:tcPr>
+            <w:tcW w:w="6521" w:type="dxa"/>
+          </w:tcPr>
+          <w:p>
+            <w:r>
+              <w:t>Écrire le nom du client, le nom du repas commandé et la quantité commandé (Ex : nomClient nomPlat quantité). Faire un retour-chariot entre chacune des commandes.</w:t>
+            </w:r>
+          </w:p>
+          <w:p>
+            <w:pPr>
+              <w:rPr>
+                <w:u w:val="single"/>
+              </w:rPr>
+            </w:pPr>
+            <w:r>
+              <w:rPr>
+                <w:u w:val="single"/>
+              </w:rPr>
+              <w:t>Dans ce test, ceci sera écrit :</w:t>
+            </w:r>
+          </w:p>
+          <w:p>
+            <w:r>
+              <w:t>Anthony Burger 4</w:t>
+            </w:r>
+          </w:p>
+          <w:p>
+            <w:r>
+              <w:t>Simon Burger 1</w:t>
+            </w:r>
+          </w:p>
+          <w:p>
+            <w:r>
+              <w:t>Jeremie Boisson_Gazeuse 1</w:t>
+            </w:r>
+          </w:p>
+          <w:p>
+            <w:r>
+              <w:t>Simon Frites 200000000000000000000000000</w:t>
+            </w:r>
+          </w:p>
+        </w:tc>
+        <w:tc>
+          <w:tcPr>
+            <w:tcW w:w="1701" w:type="dxa"/>
+          </w:tcPr>
+          <w:p>
+            <w:pPr>
+              <w:jc w:val="center"/>
+            </w:pPr>
+          </w:p>
+        </w:tc>
+        <w:tc>
+          <w:tcPr>
+            <w:tcW w:w="992" w:type="dxa"/>
+          </w:tcPr>
+          <w:p>
+            <w:pPr>
+              <w:jc w:val="center"/>
+              <w:rPr>
+                <w:b/>
+                <w:bCs/>
+              </w:rPr>
+            </w:pPr>
+          </w:p>
+        </w:tc>
+        <w:tc>
+          <w:tcPr>
+            <w:tcW w:w="1418" w:type="dxa"/>
+          </w:tcPr>
+          <w:p>
+            <w:pPr>
+              <w:rPr>
+                <w:b/>
+                <w:bCs/>
+              </w:rPr>
+            </w:pPr>
+            <w:r>
+              <w:rPr>
+                <w:b/>
+                <w:bCs/>
+              </w:rPr>
+              <w:t>Comme vous pouvez le c</w:t>
+            </w:r>
+            <w:r>
+              <w:rPr>
+                <w:b/>
+                <w:bCs/>
+              </w:rPr>
+              <w:t>onstater, l</w:t>
+            </w:r>
+            <w:r>
+              <w:rPr>
+                <w:b/>
+                <w:bCs/>
+              </w:rPr>
+              <w:t>a quantité de la deuxième commande de Simon est extrêmement élevé. Elle est invalide.</w:t>
+            </w:r>
+            <w:bookmarkStart w:id="0" w:name="_GoBack"/>
+            <w:bookmarkEnd w:id="0"/>
+          </w:p>
+        </w:tc>
+      </w:tr>
+      <w:tr>
+        <w:trPr>
+          <w:trHeight w:val="898"/>
+        </w:trPr>
+        <w:tc>
+          <w:tcPr>
+            <w:tcW w:w="851" w:type="dxa"/>
+          </w:tcPr>
+          <w:p>
+            <w:pPr>
+              <w:jc w:val="center"/>
+              <w:rPr>
+                <w:b/>
+                <w:bCs/>
+              </w:rPr>
+            </w:pPr>
+            <w:r>
+              <w:rPr>
+                <w:b/>
+                <w:bCs/>
+              </w:rPr>
+              <w:t>8</w:t>
+            </w:r>
+          </w:p>
+        </w:tc>
+        <w:tc>
+          <w:tcPr>
+            <w:tcW w:w="6521" w:type="dxa"/>
+          </w:tcPr>
+          <w:p>
+            <w:r>
+              <w:t xml:space="preserve">Écrire </w:t>
+            </w:r>
+            <w:r>
+              <w:rPr>
+                <w:i/>
+                <w:iCs/>
+              </w:rPr>
+              <w:t>Fin</w:t>
+            </w:r>
+            <w:r>
+              <w:t xml:space="preserve"> pour montrer au programme la fin du fichier.</w:t>
             </w:r>
           </w:p>
         </w:tc>
@@ -1250,7 +2809,105 @@
                 <w:b/>
                 <w:bCs/>
               </w:rPr>
-              <w:t>2</w:t>
+              <w:t>9</w:t>
+            </w:r>
+          </w:p>
+        </w:tc>
+        <w:tc>
+          <w:tcPr>
+            <w:tcW w:w="6521" w:type="dxa"/>
+          </w:tcPr>
+          <w:p>
+            <w:r>
+              <w:t>Ouvrir un éditeur de texte et c</w:t>
+            </w:r>
+            <w:r>
+              <w:t xml:space="preserve">hanger la ligne </w:t>
+            </w:r>
+            <w:r>
+              <w:t xml:space="preserve">9 </w:t>
+            </w:r>
+            <w:r>
+              <w:t>du fichier principal.java pour «LireFichier fichier = new LireFichier("</w:t>
+            </w:r>
+            <w:r>
+              <w:t>facture_test_integre</w:t>
+            </w:r>
+            <w:r>
+              <w:t>\\Bergeron_Test_integre_</w:t>
+            </w:r>
+            <w:r>
+              <w:t>10</w:t>
+            </w:r>
+            <w:r>
+              <w:t>.txt"); »</w:t>
+            </w:r>
+            <w:r>
+              <w:t>.</w:t>
+            </w:r>
+          </w:p>
+        </w:tc>
+        <w:tc>
+          <w:tcPr>
+            <w:tcW w:w="1701" w:type="dxa"/>
+          </w:tcPr>
+          <w:p>
+            <w:pPr>
+              <w:jc w:val="center"/>
+            </w:pPr>
+          </w:p>
+        </w:tc>
+        <w:tc>
+          <w:tcPr>
+            <w:tcW w:w="992" w:type="dxa"/>
+          </w:tcPr>
+          <w:p>
+            <w:pPr>
+              <w:jc w:val="center"/>
+              <w:rPr>
+                <w:b/>
+                <w:bCs/>
+              </w:rPr>
+            </w:pPr>
+          </w:p>
+        </w:tc>
+        <w:tc>
+          <w:tcPr>
+            <w:tcW w:w="1418" w:type="dxa"/>
+          </w:tcPr>
+          <w:p>
+            <w:pPr>
+              <w:jc w:val="center"/>
+              <w:rPr>
+                <w:b/>
+                <w:bCs/>
+              </w:rPr>
+            </w:pPr>
+          </w:p>
+        </w:tc>
+      </w:tr>
+      <w:tr>
+        <w:trPr>
+          <w:trHeight w:val="1135"/>
+        </w:trPr>
+        <w:tc>
+          <w:tcPr>
+            <w:tcW w:w="851" w:type="dxa"/>
+          </w:tcPr>
+          <w:p>
+            <w:pPr>
+              <w:jc w:val="center"/>
+              <w:rPr>
+                <w:b/>
+                <w:bCs/>
+              </w:rPr>
+            </w:pPr>
+            <w:r>
+              <w:rPr>
+                <w:b/>
+                <w:bCs/>
+              </w:rPr>
+              <w:t>10</w:t>
             </w:r>
           </w:p>
         </w:tc>
@@ -1318,8 +2975,6 @@
           <w:bCs/>
         </w:rPr>
       </w:pPr>
-      <w:bookmarkStart w:id="0" w:name="_GoBack"/>
-      <w:bookmarkEnd w:id="0"/>
     </w:p>
     <w:sectPr>
       <w:pgSz w:w="12240" w:h="15840"/>

</xml_diff>